<commit_message>
added county validation, corrected petition template
</commit_message>
<xml_diff>
--- a/docassemble/LAWVNameChange/data/templates/name_change_petition_adult.docx
+++ b/docassemble/LAWVNameChange/data/templates/name_change_petition_adult.docx
@@ -19,15 +19,7 @@
         <w:t xml:space="preserve">CIRCUIT COURT OF </w:t>
       </w:r>
       <w:r>
-        <w:t xml:space="preserve">{{ </w:t>
-      </w:r>
-      <w:proofErr w:type="spellStart"/>
-      <w:r>
-        <w:t>upper_county</w:t>
-      </w:r>
-      <w:proofErr w:type="spellEnd"/>
-      <w:r>
-        <w:t xml:space="preserve"> }}</w:t>
+        <w:t>{{ upper_county }}</w:t>
       </w:r>
       <w:r>
         <w:t xml:space="preserve"> </w:t>
@@ -90,13 +82,8 @@
       <w:r>
         <w:t xml:space="preserve">{{ </w:t>
       </w:r>
-      <w:proofErr w:type="spellStart"/>
-      <w:r>
-        <w:t>p.name.full</w:t>
-      </w:r>
-      <w:proofErr w:type="spellEnd"/>
-      <w:r>
-        <w:t>(middle=”full”) }}</w:t>
+      <w:r>
+        <w:t>p.name.full(middle=”full”) }}</w:t>
       </w:r>
     </w:p>
     <w:p>
@@ -157,15 +144,7 @@
         <w:t xml:space="preserve"> </w:t>
       </w:r>
       <w:r>
-        <w:t xml:space="preserve">{{ </w:t>
-      </w:r>
-      <w:proofErr w:type="spellStart"/>
-      <w:r>
-        <w:t>p.name.full</w:t>
-      </w:r>
-      <w:proofErr w:type="spellEnd"/>
-      <w:r>
-        <w:t xml:space="preserve">(middle=”full”) }} </w:t>
+        <w:t xml:space="preserve">{{ p.name.full(middle=”full”) }} </w:t>
       </w:r>
       <w:r>
         <w:t xml:space="preserve">and </w:t>
@@ -317,15 +296,7 @@
         <w:t>{</w:t>
       </w:r>
       <w:r>
-        <w:t xml:space="preserve">%p if </w:t>
-      </w:r>
-      <w:proofErr w:type="spellStart"/>
-      <w:r>
-        <w:t>name_at_birth</w:t>
-      </w:r>
-      <w:proofErr w:type="spellEnd"/>
-      <w:r>
-        <w:t xml:space="preserve"> %}</w:t>
+        <w:t>%p if name_at_birth %}</w:t>
       </w:r>
     </w:p>
     <w:p>
@@ -338,15 +309,7 @@
         <w:spacing w:line="480" w:lineRule="auto"/>
       </w:pPr>
       <w:r>
-        <w:t xml:space="preserve">Petitioner’s full name at birth was: {{ </w:t>
-      </w:r>
-      <w:proofErr w:type="spellStart"/>
-      <w:r>
-        <w:t>p.name.full</w:t>
-      </w:r>
-      <w:proofErr w:type="spellEnd"/>
-      <w:r>
-        <w:t>(middle=”full”) }}.</w:t>
+        <w:t>Petitioner’s full name at birth was: {{ p.name.full(middle=”full”) }}.</w:t>
       </w:r>
     </w:p>
     <w:p>
@@ -372,15 +335,7 @@
         <w:spacing w:line="480" w:lineRule="auto"/>
       </w:pPr>
       <w:r>
-        <w:t xml:space="preserve">Petitioner’s full name at birth was: {{ </w:t>
-      </w:r>
-      <w:proofErr w:type="spellStart"/>
-      <w:r>
-        <w:t>birth.name.full</w:t>
-      </w:r>
-      <w:proofErr w:type="spellEnd"/>
-      <w:r>
-        <w:t>(middle=”full</w:t>
+        <w:t>Petitioner’s full name at birth was: {{ birth.name.full(middle=”full</w:t>
       </w:r>
       <w:r>
         <w:t>”</w:t>
@@ -415,37 +370,19 @@
         <w:t xml:space="preserve">Petitioner was </w:t>
       </w:r>
       <w:r>
-        <w:t xml:space="preserve">born on {{ </w:t>
-      </w:r>
-      <w:proofErr w:type="spellStart"/>
-      <w:r>
-        <w:t>p.</w:t>
-      </w:r>
-      <w:r>
-        <w:t>birthdate</w:t>
-      </w:r>
-      <w:proofErr w:type="spellEnd"/>
-      <w:r>
-        <w:t xml:space="preserve"> }} </w:t>
-      </w:r>
-      <w:r>
-        <w:t xml:space="preserve">in the state of {{ </w:t>
-      </w:r>
-      <w:proofErr w:type="spellStart"/>
-      <w:r>
-        <w:t>p.birth_state</w:t>
-      </w:r>
-      <w:proofErr w:type="spellEnd"/>
-      <w:r>
-        <w:t xml:space="preserve"> }} and is {{ </w:t>
-      </w:r>
-      <w:proofErr w:type="spellStart"/>
-      <w:r>
-        <w:t>p.age_in_years</w:t>
-      </w:r>
-      <w:proofErr w:type="spellEnd"/>
-      <w:r>
-        <w:t>() }}</w:t>
+        <w:t>born on {{ p.</w:t>
+      </w:r>
+      <w:r>
+        <w:t>birthdate }}</w:t>
+      </w:r>
+      <w:r>
+        <w:t>,</w:t>
+      </w:r>
+      <w:r>
+        <w:t xml:space="preserve"> </w:t>
+      </w:r>
+      <w:r>
+        <w:t>in the state of {{ p.birth_state }} and is {{ p.age_in_years() }}</w:t>
       </w:r>
       <w:r>
         <w:t xml:space="preserve"> years old</w:t>
@@ -470,15 +407,7 @@
         <w:t xml:space="preserve">has been a bona fide resident of </w:t>
       </w:r>
       <w:r>
-        <w:t xml:space="preserve">{{ </w:t>
-      </w:r>
-      <w:proofErr w:type="spellStart"/>
-      <w:r>
-        <w:t>p.address.county</w:t>
-      </w:r>
-      <w:proofErr w:type="spellEnd"/>
-      <w:r>
-        <w:t xml:space="preserve"> }}</w:t>
+        <w:t>{{ p.address.county }}</w:t>
       </w:r>
       <w:r>
         <w:t xml:space="preserve"> County</w:t>
@@ -521,13 +450,8 @@
         <w:spacing w:line="480" w:lineRule="auto"/>
       </w:pPr>
       <w:r>
-        <w:t xml:space="preserve">{{ </w:t>
-      </w:r>
-      <w:proofErr w:type="spellStart"/>
-      <w:r>
-        <w:t>change_reason</w:t>
-      </w:r>
-      <w:proofErr w:type="spellEnd"/>
+        <w:t>{{ change_reason</w:t>
+      </w:r>
       <w:r>
         <w:t xml:space="preserve"> </w:t>
       </w:r>
@@ -569,7 +493,6 @@
         </w:rPr>
         <w:t xml:space="preserve">{{ </w:t>
       </w:r>
-      <w:proofErr w:type="spellStart"/>
       <w:r>
         <w:rPr>
           <w:b/>
@@ -589,15 +512,7 @@
           <w:b/>
           <w:bCs/>
         </w:rPr>
-        <w:t>full</w:t>
-      </w:r>
-      <w:proofErr w:type="spellEnd"/>
-      <w:r>
-        <w:rPr>
-          <w:b/>
-          <w:bCs/>
-        </w:rPr>
-        <w:t>(middle=”full”</w:t>
+        <w:t>full(middle=”full”</w:t>
       </w:r>
       <w:r>
         <w:rPr>
@@ -822,15 +737,7 @@
         <w:spacing w:line="480" w:lineRule="auto"/>
       </w:pPr>
       <w:r>
-        <w:t xml:space="preserve">{{ </w:t>
-      </w:r>
-      <w:proofErr w:type="spellStart"/>
-      <w:r>
-        <w:t>protect_reason</w:t>
-      </w:r>
-      <w:proofErr w:type="spellEnd"/>
-      <w:r>
-        <w:t xml:space="preserve"> }}</w:t>
+        <w:t>{{ protect_reason }}</w:t>
       </w:r>
     </w:p>
     <w:p>
@@ -1020,7 +927,6 @@
         </w:rPr>
         <w:t xml:space="preserve">{{ </w:t>
       </w:r>
-      <w:proofErr w:type="spellStart"/>
       <w:r>
         <w:rPr>
           <w:b/>
@@ -1040,15 +946,7 @@
           <w:b/>
           <w:bCs/>
         </w:rPr>
-        <w:t>full</w:t>
-      </w:r>
-      <w:proofErr w:type="spellEnd"/>
-      <w:r>
-        <w:rPr>
-          <w:b/>
-          <w:bCs/>
-        </w:rPr>
-        <w:t>(middle=”full”)</w:t>
+        <w:t>full(middle=”full”)</w:t>
       </w:r>
       <w:r>
         <w:rPr>
@@ -1149,15 +1047,7 @@
         <w:tab/>
       </w:r>
       <w:r>
-        <w:t xml:space="preserve">{{ </w:t>
-      </w:r>
-      <w:proofErr w:type="spellStart"/>
-      <w:r>
-        <w:t>p.name.full</w:t>
-      </w:r>
-      <w:proofErr w:type="spellEnd"/>
-      <w:r>
-        <w:t>(middle=”full”) }}, Petitioner</w:t>
+        <w:t>{{ p.name.full(middle=”full”) }}, Petitioner</w:t>
       </w:r>
     </w:p>
     <w:p>
@@ -1194,24 +1084,25 @@
         <w:t xml:space="preserve"> </w:t>
       </w:r>
       <w:r>
-        <w:t xml:space="preserve">I </w:t>
-      </w:r>
-      <w:r>
-        <w:t xml:space="preserve">{{ </w:t>
-      </w:r>
-      <w:proofErr w:type="spellStart"/>
-      <w:r>
-        <w:t>p.name.full</w:t>
-      </w:r>
-      <w:proofErr w:type="spellEnd"/>
-      <w:r>
-        <w:t>(midd</w:t>
+        <w:t>I</w:t>
+      </w:r>
+      <w:r>
+        <w:t>,</w:t>
+      </w:r>
+      <w:r>
+        <w:t xml:space="preserve"> </w:t>
+      </w:r>
+      <w:r>
+        <w:t>{{ p.name.full(midd</w:t>
       </w:r>
       <w:r>
         <w:t>l</w:t>
       </w:r>
       <w:r>
         <w:t>e=”full”) }}</w:t>
+      </w:r>
+      <w:r>
+        <w:t>,</w:t>
       </w:r>
       <w:r>
         <w:t xml:space="preserve"> ver</w:t>
@@ -1259,19 +1150,10 @@
     </w:p>
     <w:p>
       <w:r>
+        <w:t xml:space="preserve">{{ p.name.full(middle=”full”) }}, </w:t>
+      </w:r>
+      <w:r>
         <w:t>Petitioner</w:t>
-      </w:r>
-      <w:r>
-        <w:tab/>
-      </w:r>
-      <w:r>
-        <w:tab/>
-      </w:r>
-      <w:r>
-        <w:tab/>
-      </w:r>
-      <w:r>
-        <w:tab/>
       </w:r>
       <w:r>
         <w:tab/>
@@ -3068,16 +2950,6 @@
 </file>
 
 <file path=customXml/item1.xml><?xml version="1.0" encoding="utf-8"?>
-<p:properties xmlns:p="http://schemas.microsoft.com/office/2006/metadata/properties" xmlns:xsi="http://www.w3.org/2001/XMLSchema-instance" xmlns:pc="http://schemas.microsoft.com/office/infopath/2007/PartnerControls">
-  <documentManagement/>
-</p:properties>
-</file>
-
-<file path=customXml/item2.xml><?xml version="1.0" encoding="utf-8"?>
-<b:Sources xmlns:b="http://schemas.openxmlformats.org/officeDocument/2006/bibliography" xmlns="http://schemas.openxmlformats.org/officeDocument/2006/bibliography" SelectedStyle="\APA.XSL" StyleName="APA"/>
-</file>
-
-<file path=customXml/item3.xml><?xml version="1.0" encoding="utf-8"?>
 <ct:contentTypeSchema xmlns:ct="http://schemas.microsoft.com/office/2006/metadata/contentType" xmlns:ma="http://schemas.microsoft.com/office/2006/metadata/properties/metaAttributes" ct:_="" ma:_="" ma:contentTypeName="Document" ma:contentTypeID="0x010100DD79509417B8DA4FA74332B50BFBF7B8" ma:contentTypeVersion="13" ma:contentTypeDescription="Create a new document." ma:contentTypeScope="" ma:versionID="eb87120df714496bddb5a9b7c6bd8142">
   <xsd:schema xmlns:xsd="http://www.w3.org/2001/XMLSchema" xmlns:xs="http://www.w3.org/2001/XMLSchema" xmlns:p="http://schemas.microsoft.com/office/2006/metadata/properties" xmlns:ns3="66782451-e7d4-4fb3-ab7a-a3ae7a2a1886" xmlns:ns4="ec3bc44c-c732-4749-a59f-cbe6411a760f" targetNamespace="http://schemas.microsoft.com/office/2006/metadata/properties" ma:root="true" ma:fieldsID="1847962b46adecc8eb8f6e41e8f5ff12" ns3:_="" ns4:_="">
     <xsd:import namespace="66782451-e7d4-4fb3-ab7a-a3ae7a2a1886"/>
@@ -3300,6 +3172,16 @@
 </ct:contentTypeSchema>
 </file>
 
+<file path=customXml/item2.xml><?xml version="1.0" encoding="utf-8"?>
+<b:Sources xmlns:b="http://schemas.openxmlformats.org/officeDocument/2006/bibliography" xmlns="http://schemas.openxmlformats.org/officeDocument/2006/bibliography" SelectedStyle="\APA.XSL" StyleName="APA"/>
+</file>
+
+<file path=customXml/item3.xml><?xml version="1.0" encoding="utf-8"?>
+<p:properties xmlns:p="http://schemas.microsoft.com/office/2006/metadata/properties" xmlns:xsi="http://www.w3.org/2001/XMLSchema-instance" xmlns:pc="http://schemas.microsoft.com/office/infopath/2007/PartnerControls">
+  <documentManagement/>
+</p:properties>
+</file>
+
 <file path=customXml/item4.xml><?xml version="1.0" encoding="utf-8"?>
 <?mso-contentType ?>
 <FormTemplates xmlns="http://schemas.microsoft.com/sharepoint/v3/contenttype/forms">
@@ -3310,23 +3192,6 @@
 </file>
 
 <file path=customXml/itemProps1.xml><?xml version="1.0" encoding="utf-8"?>
-<ds:datastoreItem xmlns:ds="http://schemas.openxmlformats.org/officeDocument/2006/customXml" ds:itemID="{F39E078A-89DD-464A-874A-F049D34BA26B}">
-  <ds:schemaRefs>
-    <ds:schemaRef ds:uri="http://schemas.microsoft.com/office/2006/metadata/properties"/>
-    <ds:schemaRef ds:uri="http://schemas.microsoft.com/office/infopath/2007/PartnerControls"/>
-  </ds:schemaRefs>
-</ds:datastoreItem>
-</file>
-
-<file path=customXml/itemProps2.xml><?xml version="1.0" encoding="utf-8"?>
-<ds:datastoreItem xmlns:ds="http://schemas.openxmlformats.org/officeDocument/2006/customXml" ds:itemID="{AC107DC4-B470-4824-A5E2-85DDF530496E}">
-  <ds:schemaRefs>
-    <ds:schemaRef ds:uri="http://schemas.openxmlformats.org/officeDocument/2006/bibliography"/>
-  </ds:schemaRefs>
-</ds:datastoreItem>
-</file>
-
-<file path=customXml/itemProps3.xml><?xml version="1.0" encoding="utf-8"?>
 <ds:datastoreItem xmlns:ds="http://schemas.openxmlformats.org/officeDocument/2006/customXml" ds:itemID="{7D79D1FB-950D-47D8-8761-E4AAF5BC93BF}">
   <ds:schemaRefs>
     <ds:schemaRef ds:uri="http://schemas.microsoft.com/office/2006/metadata/contentType"/>
@@ -3345,6 +3210,23 @@
 </ds:datastoreItem>
 </file>
 
+<file path=customXml/itemProps2.xml><?xml version="1.0" encoding="utf-8"?>
+<ds:datastoreItem xmlns:ds="http://schemas.openxmlformats.org/officeDocument/2006/customXml" ds:itemID="{AC107DC4-B470-4824-A5E2-85DDF530496E}">
+  <ds:schemaRefs>
+    <ds:schemaRef ds:uri="http://schemas.openxmlformats.org/officeDocument/2006/bibliography"/>
+  </ds:schemaRefs>
+</ds:datastoreItem>
+</file>
+
+<file path=customXml/itemProps3.xml><?xml version="1.0" encoding="utf-8"?>
+<ds:datastoreItem xmlns:ds="http://schemas.openxmlformats.org/officeDocument/2006/customXml" ds:itemID="{F39E078A-89DD-464A-874A-F049D34BA26B}">
+  <ds:schemaRefs>
+    <ds:schemaRef ds:uri="http://schemas.microsoft.com/office/2006/metadata/properties"/>
+    <ds:schemaRef ds:uri="http://schemas.microsoft.com/office/infopath/2007/PartnerControls"/>
+  </ds:schemaRefs>
+</ds:datastoreItem>
+</file>
+
 <file path=customXml/itemProps4.xml><?xml version="1.0" encoding="utf-8"?>
 <ds:datastoreItem xmlns:ds="http://schemas.openxmlformats.org/officeDocument/2006/customXml" ds:itemID="{A3222F01-B2C0-41E4-B4B8-2E0C79DB1633}">
   <ds:schemaRefs>

</xml_diff>